<commit_message>
Bingo on manual solution!
Hopefully, found first bingo board manually!
</commit_message>
<xml_diff>
--- a/day4/AoC_day4_problem1_manual.docx
+++ b/day4/AoC_day4_problem1_manual.docx
@@ -29,7 +29,7 @@
           <w:color w:val="000000"/>
           <w:spacing w:val="0"/>
         </w:rPr>
-        <w:t>89,78,32,39,11,44,95,43,26,48,84,53,94,88,18,40,62,35,27,42,15,2,91,20,4,64,99,71,54,97,52,36,28,7,74,45,70,86,98,1,61,50,68,6,77,8,57,47,51,72,65,3,49,24,79,13,17,92,41,80,63,67,82,90,55,0,10,93,38,21,59,73,33,31,9,76,5,66,16,58,85,87,12,29,25,14,96,56,60,81</w:t>
+        <w:t>95,43,26,48,84,53,94,88,18,40,62,35,27,42,15,2,91,20,4,64,99,71,54,97,52,36,28,7,74,45,70,86,98,1,61,50,68,6,77,8,57,47,51,72,65,3,49,24,79,13,17,92,41,80,63,67,82,90,55,0,10,93,38,21,59,73,33,31,9,76,5,66,16,58,85,87,12,29,25,14,96,56,60,81</w:t>
         <w:br/>
         <w:br/>
         <w:t>68 73 98 51 49</w:t>
@@ -40,7 +40,7 @@
         <w:br/>
         <w:t>66  5 86 97 74</w:t>
         <w:br/>
-        <w:t>60 63 76 55 39</w:t>
+        <w:t>60 63 76 55 X</w:t>
         <w:br/>
         <w:br/>
         <w:t>92 20 87 77 52</w:t>
@@ -51,7 +51,7 @@
         <w:br/>
         <w:t xml:space="preserve"> 8 53 90 14 74</w:t>
         <w:br/>
-        <w:t>28 89 78 54 15</w:t>
+        <w:t>28 X X 54 15</w:t>
         <w:br/>
         <w:br/>
         <w:t>13 17 35  2 85</w:t>
@@ -65,35 +65,35 @@
         <w:t>90 X 80 41 64</w:t>
         <w:br/>
         <w:br/>
-        <w:t>X 98  4 78 45</w:t>
-        <w:br/>
-        <w:t>90 62 71 68 39</w:t>
+        <w:t>X 98  4 X 45</w:t>
+        <w:br/>
+        <w:t>90 62 71 68 X</w:t>
         <w:br/>
         <w:t>47 81 96 73 43</w:t>
         <w:br/>
         <w:t xml:space="preserve"> 9 94 65 99 60</w:t>
         <w:br/>
-        <w:t>44  5 29 50  6</w:t>
+        <w:t>X  5 29 50  6</w:t>
         <w:br/>
         <w:br/>
         <w:t>X 43 42 35  9</w:t>
         <w:br/>
         <w:t>82 90 49 70 59</w:t>
         <w:br/>
-        <w:t>58 38 44 55 85</w:t>
+        <w:t>58 38 X 55 85</w:t>
         <w:br/>
         <w:t xml:space="preserve"> 3 99 88 65 61</w:t>
         <w:br/>
         <w:t>71 53 17 X  4</w:t>
         <w:br/>
         <w:br/>
-        <w:t>58 38 47 84 89</w:t>
+        <w:t>58 38 47 84 X</w:t>
         <w:br/>
         <w:t>60 87 80 92 X</w:t>
         <w:br/>
         <w:t>57 X 40 62 25</w:t>
         <w:br/>
-        <w:t>11  7 33 76 70</w:t>
+        <w:t>X  7 33 76 70</w:t>
         <w:br/>
         <w:t>82 31 53 56 90</w:t>
         <w:br/>
@@ -102,11 +102,11 @@
         <w:br/>
         <w:t>58 77 64 98 86</w:t>
         <w:br/>
-        <w:t xml:space="preserve"> 9 68 78 55 10</w:t>
+        <w:t xml:space="preserve"> 9 68 X 55 10</w:t>
         <w:br/>
         <w:t>51 74 71 28 16</w:t>
         <w:br/>
-        <w:t>49 45 32  7 57</w:t>
+        <w:t>49 45 X  7 57</w:t>
         <w:br/>
         <w:br/>
         <w:t>71 98 26  5 95</w:t>
@@ -124,7 +124,7 @@
         <w:br/>
         <w:t>15 81 97 56 96</w:t>
         <w:br/>
-        <w:t>91 73 32 63 X</w:t>
+        <w:t>91 73 X 63 X</w:t>
         <w:br/>
         <w:t>31  3 85 80 38</w:t>
         <w:br/>
@@ -175,9 +175,9 @@
         <w:t xml:space="preserve"> 8 29 92  5 41</w:t>
         <w:br/>
         <w:br/>
-        <w:t>28 49  8 78 53</w:t>
-        <w:br/>
-        <w:t>41 32  3  4 88</w:t>
+        <w:t>28 49  8 X 53</w:t>
+        <w:br/>
+        <w:t>41 X  3  4 88</w:t>
         <w:br/>
         <w:t>56 68 18 65 54</w:t>
         <w:br/>
@@ -201,7 +201,7 @@
         <w:br/>
         <w:t>17 18 84 60 24</w:t>
         <w:br/>
-        <w:t>X 48 89 33 10</w:t>
+        <w:t>X 48 X 33 10</w:t>
         <w:br/>
         <w:t xml:space="preserve"> 7 21 X  0 26</w:t>
         <w:br/>
@@ -212,7 +212,7 @@
         <w:br/>
         <w:t>90 59 54 27 10</w:t>
         <w:br/>
-        <w:t>78 51 26 12 80</w:t>
+        <w:t>X 51 26 12 80</w:t>
         <w:br/>
         <w:t>25 58 53 33 X</w:t>
         <w:br/>
@@ -225,7 +225,7 @@
         <w:br/>
         <w:t>X 61 29 27 12</w:t>
         <w:br/>
-        <w:t>57 50 78  4 65</w:t>
+        <w:t>57 50 X  4 65</w:t>
         <w:br/>
         <w:t xml:space="preserve"> 3 97 73 82 94</w:t>
         <w:br/>
@@ -236,9 +236,9 @@
         <w:br/>
         <w:t>81  2 X 99 27</w:t>
         <w:br/>
-        <w:t>26 39 66 X 20</w:t>
-        <w:br/>
-        <w:t>77 78 18 53  5</w:t>
+        <w:t>26 X 66 X 20</w:t>
+        <w:br/>
+        <w:t>77 X 18 53  5</w:t>
         <w:br/>
         <w:br/>
         <w:t>72 61 21 59 41</w:t>
@@ -247,25 +247,25 @@
         <w:br/>
         <w:t>63 X 10 47 27</w:t>
         <w:br/>
-        <w:t>X 11  8 39 68</w:t>
-        <w:br/>
-        <w:t xml:space="preserve"> 9 99 67 44 77</w:t>
-        <w:br/>
-        <w:br/>
-        <w:t>29 98 74 11 17</w:t>
-        <w:br/>
-        <w:t>44 80  1 78  6</w:t>
-        <w:br/>
-        <w:t>73 20 32  0 27</w:t>
+        <w:t>X X  8 X 68</w:t>
+        <w:br/>
+        <w:t xml:space="preserve"> 9 99 67 X 77</w:t>
+        <w:br/>
+        <w:br/>
+        <w:t>29 98 74 X 17</w:t>
+        <w:br/>
+        <w:t>X 80  1 X  6</w:t>
+        <w:br/>
+        <w:t>73 20 X  0 27</w:t>
         <w:br/>
         <w:t>76 X 77 41 24</w:t>
         <w:br/>
-        <w:t>36 97 87 89 68</w:t>
+        <w:t>36 97 87 X 68</w:t>
         <w:br/>
         <w:br/>
         <w:t>12 35 84 98 87</w:t>
         <w:br/>
-        <w:t>33 78 64 85  3</w:t>
+        <w:t>33 X 64 85  3</w:t>
         <w:br/>
         <w:t>18 14 71 54 93</w:t>
         <w:br/>
@@ -293,12 +293,12 @@
         <w:br/>
         <w:t xml:space="preserve"> 8 17  6 59 48</w:t>
         <w:br/>
-        <w:t>78 73 84 11 X</w:t>
+        <w:t>X 73 84 X X</w:t>
         <w:br/>
         <w:br/>
         <w:t>25 50 40 X 27</w:t>
         <w:br/>
-        <w:t>89 59 17 86 20</w:t>
+        <w:t>X 59 17 86 20</w:t>
         <w:br/>
         <w:t xml:space="preserve"> 3 98 76 90  9</w:t>
         <w:br/>
@@ -313,12 +313,12 @@
         <w:br/>
         <w:t>56 79 36 96 60</w:t>
         <w:br/>
-        <w:t>70 20 39 X 14</w:t>
+        <w:t>70 20 X X 14</w:t>
         <w:br/>
         <w:t>71 88 86 X 48</w:t>
         <w:br/>
         <w:br/>
-        <w:t>99 X 16 39 X</w:t>
+        <w:t>99 X 16 X X</w:t>
         <w:br/>
         <w:t>82 27 12 X 47</w:t>
         <w:br/>
@@ -326,18 +326,18 @@
         <w:br/>
         <w:t>76  1  7 54 28</w:t>
         <w:br/>
-        <w:t>60 97 56 32 17</w:t>
+        <w:t>60 97 56 X 17</w:t>
         <w:br/>
         <w:br/>
         <w:t>79  5 56 14 51</w:t>
         <w:br/>
-        <w:t>86 57 18 89 81</w:t>
+        <w:t>86 57 18 X 81</w:t>
         <w:br/>
         <w:t>97 88 54 60 X</w:t>
         <w:br/>
         <w:t>50 25 62 66 98</w:t>
         <w:br/>
-        <w:t>X 65 87 63 11</w:t>
+        <w:t>X 65 87 63 X</w:t>
         <w:br/>
         <w:br/>
         <w:t>71 10  5 63 73</w:t>
@@ -359,7 +359,7 @@
         <w:br/>
         <w:t>X 98 26 93 18</w:t>
         <w:br/>
-        <w:t>87 90 24 44 91</w:t>
+        <w:t>87 90 24 X 91</w:t>
         <w:br/>
         <w:br/>
         <w:t>18 10 72 81 48</w:t>
@@ -381,7 +381,7 @@
         <w:br/>
         <w:t>56 98 67 36 92</w:t>
         <w:br/>
-        <w:t>86 53 35 41 89</w:t>
+        <w:t>86 53 35 41 X</w:t>
         <w:br/>
         <w:br/>
         <w:t>86 65  2 74  5</w:t>
@@ -397,7 +397,7 @@
         <w:br/>
         <w:t>56 X  7 38 87</w:t>
         <w:br/>
-        <w:t>39 71 84 41 88</w:t>
+        <w:t>X 71 84 41 88</w:t>
         <w:br/>
         <w:t>X 94  1 97 33</w:t>
         <w:br/>
@@ -410,40 +410,40 @@
         <w:br/>
         <w:t>92 25 38 26 X</w:t>
         <w:br/>
-        <w:t>32 44 X 87 49</w:t>
+        <w:t>X X X 87 49</w:t>
         <w:br/>
         <w:t>54 74 33  7 12</w:t>
         <w:br/>
         <w:t>14 36 X  8 98</w:t>
         <w:br/>
         <w:br/>
-        <w:t>56 26  3 73 32</w:t>
+        <w:t>56 26  3 73 X</w:t>
         <w:br/>
         <w:t>90 80 X  0 27</w:t>
         <w:br/>
-        <w:t>59 X 33 78 52</w:t>
+        <w:t>59 X 33 X 52</w:t>
         <w:br/>
         <w:t>21  1 20 86 X</w:t>
         <w:br/>
         <w:t>85 48 X 97 67</w:t>
         <w:br/>
         <w:br/>
-        <w:t>X 13 90 35 44</w:t>
+        <w:t>X 13 90 35 X</w:t>
         <w:br/>
         <w:t>X 96 18 14 92</w:t>
         <w:br/>
-        <w:t>80  5 97 11 58</w:t>
-        <w:br/>
-        <w:t>12 50 33 65 78</w:t>
+        <w:t>80  5 97 X 58</w:t>
+        <w:br/>
+        <w:t>12 50 33 65 X</w:t>
         <w:br/>
         <w:t>48 26 86 15  7</w:t>
         <w:br/>
         <w:br/>
-        <w:t>70 32 62 92 13</w:t>
+        <w:t>70 X 62 92 13</w:t>
         <w:br/>
         <w:t>X  1 21 50 59</w:t>
         <w:br/>
-        <w:t>79 26 11 65 76</w:t>
+        <w:t>79 26 X 65 76</w:t>
         <w:br/>
         <w:t>90 54 64 63 31</w:t>
         <w:br/>
@@ -461,29 +461,29 @@
         <w:t>76 74 12  9 54</w:t>
         <w:br/>
         <w:br/>
-        <w:t>32 29 X 57 50</w:t>
+        <w:t>X 29 X 57 50</w:t>
         <w:br/>
         <w:t>80 10 42 24 82</w:t>
         <w:br/>
         <w:t>56 41 90  7 12</w:t>
         <w:br/>
-        <w:t>89 78 53 95  9</w:t>
+        <w:t>X X 53 95  9</w:t>
         <w:br/>
         <w:t>26 52 67 27 X</w:t>
         <w:br/>
         <w:br/>
         <w:t>85 X  2 65 71</w:t>
         <w:br/>
-        <w:t>35 66 55 87 39</w:t>
+        <w:t>35 66 55 87 X</w:t>
         <w:br/>
         <w:t>90 56 97 81  9</w:t>
         <w:br/>
-        <w:t>73 32 98 84 95</w:t>
+        <w:t>73 X 98 84 95</w:t>
         <w:br/>
         <w:t>88 33 X 25 86</w:t>
         <w:br/>
         <w:br/>
-        <w:t>78  8 X 21 X</w:t>
+        <w:t>X  8 X 21 X</w:t>
         <w:br/>
         <w:t xml:space="preserve"> 2 86 10  4 58</w:t>
         <w:br/>
@@ -500,14 +500,14 @@
         <w:br/>
         <w:t>X 81 12 61 X</w:t>
         <w:br/>
-        <w:t>89 X 98 72 44</w:t>
+        <w:t>X X 98 72 X</w:t>
         <w:br/>
         <w:t>84 20 51 36  1</w:t>
         <w:br/>
         <w:br/>
         <w:t>59 94 26 76 54</w:t>
         <w:br/>
-        <w:t>39 21 86 13 48</w:t>
+        <w:t>X 21 86 13 48</w:t>
         <w:br/>
         <w:t>58 61 X 80 62</w:t>
         <w:br/>
@@ -520,9 +520,9 @@
         <w:br/>
         <w:t>53 94 57 98 X</w:t>
         <w:br/>
-        <w:t>15 10 39 17 91</w:t>
-        <w:br/>
-        <w:t>89 47  4 35 27</w:t>
+        <w:t>15 10 X 17 91</w:t>
+        <w:br/>
+        <w:t>X 47  4 35 27</w:t>
         <w:br/>
         <w:t>61 42 92 13  8</w:t>
         <w:br/>
@@ -531,22 +531,22 @@
         <w:br/>
         <w:t>87 49 96 88 94</w:t>
         <w:br/>
-        <w:t>68 38 11 41 43</w:t>
+        <w:t>68 38 X 41 43</w:t>
         <w:br/>
         <w:t>26 51  4 X  0</w:t>
         <w:br/>
         <w:t>18  2 84 62 33</w:t>
         <w:br/>
         <w:br/>
-        <w:t>79 25 51 78 93</w:t>
+        <w:t>79 25 51 X 93</w:t>
         <w:br/>
         <w:t>76 49 X 87 26</w:t>
         <w:br/>
         <w:t>63 71 67 28 X</w:t>
         <w:br/>
-        <w:t>48 38 99 66 11</w:t>
-        <w:br/>
-        <w:t>44 61 X 96 X</w:t>
+        <w:t>48 38 99 66 X</w:t>
+        <w:br/>
+        <w:t>X 61 X 96 X</w:t>
         <w:br/>
         <w:br/>
         <w:t>66 79 X X 98</w:t>
@@ -555,7 +555,7 @@
         <w:br/>
         <w:t>21 86 X 24 42</w:t>
         <w:br/>
-        <w:t xml:space="preserve"> 4  8 85 63 32</w:t>
+        <w:t xml:space="preserve"> 4  8 85 63 X</w:t>
         <w:br/>
         <w:t>74 82 68 92 72</w:t>
         <w:br/>
@@ -568,10 +568,10 @@
         <w:br/>
         <w:t>98 21 54 93 18</w:t>
         <w:br/>
-        <w:t>95 61 97 65 32</w:t>
-        <w:br/>
-        <w:br/>
-        <w:t>60 91 68 11 76</w:t>
+        <w:t>95 61 97 65 X</w:t>
+        <w:br/>
+        <w:br/>
+        <w:t>60 91 68 X 76</w:t>
         <w:br/>
         <w:t>66 62 65  3 41</w:t>
         <w:br/>
@@ -595,7 +595,7 @@
         <w:br/>
         <w:t>53 60 16 94 59</w:t>
         <w:br/>
-        <w:t>10 47 82 17 89</w:t>
+        <w:t>10 47 82 17 X</w:t>
         <w:br/>
         <w:t>86 91  1 40 45</w:t>
         <w:br/>
@@ -606,7 +606,7 @@
         <w:br/>
         <w:t>77 95 20 24 93</w:t>
         <w:br/>
-        <w:t>X  4 X 39 35</w:t>
+        <w:t>X  4 X X 35</w:t>
         <w:br/>
         <w:t>81  2 56 18 87</w:t>
         <w:br/>
@@ -617,11 +617,11 @@
         <w:br/>
         <w:t>20 47 27 52  2</w:t>
         <w:br/>
-        <w:t>97  0 17 64 11</w:t>
+        <w:t>97  0 17 64 X</w:t>
         <w:br/>
         <w:t>53  9 X 88 77</w:t>
         <w:br/>
-        <w:t>13 89 28 21 36</w:t>
+        <w:t>13 X 28 21 36</w:t>
         <w:br/>
         <w:t>71 33 31  6 68</w:t>
         <w:br/>
@@ -639,7 +639,7 @@
         <w:br/>
         <w:t>15 41 65 85 29</w:t>
         <w:br/>
-        <w:t>78 X 93 98 67</w:t>
+        <w:t>X X 93 98 67</w:t>
         <w:br/>
         <w:t>36 58 12  1 25</w:t>
         <w:br/>
@@ -648,11 +648,11 @@
         <w:t xml:space="preserve"> 8 53  7 14  6</w:t>
         <w:br/>
         <w:br/>
-        <w:t>78 X 50 99 51</w:t>
+        <w:t>X X 50 99 51</w:t>
         <w:br/>
         <w:t>42 X 40 62 54</w:t>
         <w:br/>
-        <w:t>89 38 64 70 56</w:t>
+        <w:t>X 38 64 70 56</w:t>
         <w:br/>
         <w:t>96 72 41 43 95</w:t>
         <w:br/>
@@ -661,16 +661,16 @@
         <w:br/>
         <w:t>X  5 45 80 93</w:t>
         <w:br/>
-        <w:t>14 X 78 25 86</w:t>
+        <w:t>14 X X 25 86</w:t>
         <w:br/>
         <w:t>21 24 73 X X</w:t>
         <w:br/>
-        <w:t>39 74 X X 49</w:t>
+        <w:t>X 74 X X 49</w:t>
         <w:br/>
         <w:t>72 31  1 77 57</w:t>
         <w:br/>
         <w:br/>
-        <w:t>59  8 57 68 32</w:t>
+        <w:t>59  8 57 68 X</w:t>
         <w:br/>
         <w:t>71 X  9 29 63</w:t>
         <w:br/>
@@ -678,12 +678,12 @@
         <w:br/>
         <w:t>87 X 99 88  2</w:t>
         <w:br/>
-        <w:t>15 20 85 89 44</w:t>
+        <w:t>15 20 85 X X</w:t>
         <w:br/>
         <w:br/>
         <w:t xml:space="preserve"> 7 41 16 15 X</w:t>
         <w:br/>
-        <w:t>76  5 51 11 38</w:t>
+        <w:t>76  5 51 X 38</w:t>
         <w:br/>
         <w:t>28 70 68 91 66</w:t>
         <w:br/>
@@ -692,7 +692,7 @@
         <w:t>72 80 42 X 65</w:t>
         <w:br/>
         <w:br/>
-        <w:t>92 95 48 65 89</w:t>
+        <w:t>92 95 48 65 X</w:t>
         <w:br/>
         <w:t>27 64 X 15 33</w:t>
         <w:br/>
@@ -700,7 +700,7 @@
         <w:br/>
         <w:t>91 35 29 42 72</w:t>
         <w:br/>
-        <w:t>90 X 11 50 54</w:t>
+        <w:t>90 X X 50 54</w:t>
         <w:br/>
         <w:br/>
         <w:t>97 17 66 92 91</w:t>
@@ -709,16 +709,16 @@
         <w:br/>
         <w:t>48 25 27 16 54</w:t>
         <w:br/>
-        <w:t>21 32 50 94 98</w:t>
-        <w:br/>
-        <w:t>15 55 40 11 84</w:t>
-        <w:br/>
-        <w:br/>
-        <w:t>66 56 95 44 33</w:t>
-        <w:br/>
-        <w:t>26 11 41 X 86</w:t>
-        <w:br/>
-        <w:t xml:space="preserve"> 2  1 50 79 32</w:t>
+        <w:t>21 X 50 94 98</w:t>
+        <w:br/>
+        <w:t>15 55 40 X 84</w:t>
+        <w:br/>
+        <w:br/>
+        <w:t>66 56 95 X 33</w:t>
+        <w:br/>
+        <w:t>26 X 41 X 86</w:t>
+        <w:br/>
+        <w:t xml:space="preserve"> 2  1 50 79 X</w:t>
         <w:br/>
         <w:t>70 74 84  5 90</w:t>
         <w:br/>
@@ -758,18 +758,18 @@
         <w:t>27 66 13 38 47</w:t>
         <w:br/>
         <w:br/>
-        <w:t>31  0 56 89 61</w:t>
+        <w:t>31  0 56 X 61</w:t>
         <w:br/>
         <w:t>62 49 X 73  1</w:t>
         <w:br/>
-        <w:t>63 68 38 X 44</w:t>
+        <w:t>63 68 38 X X</w:t>
         <w:br/>
         <w:t>70 17 X 14 81</w:t>
         <w:br/>
         <w:t>72 58 52 50 79</w:t>
         <w:br/>
         <w:br/>
-        <w:t>X 18 61 11 14</w:t>
+        <w:t>X 18 61 X 14</w:t>
         <w:br/>
         <w:t>51 58 94 98 X</w:t>
         <w:br/>
@@ -782,24 +782,49 @@
         <w:br/>
         <w:t>98 74 36 X  6</w:t>
         <w:br/>
-        <w:t>65 17 78 95 96</w:t>
+        <w:t>65 17 X 95 96</w:t>
         <w:br/>
         <w:t>68 63 47 16 18</w:t>
+      </w:r>
+      <w:r>
+        <w:rPr>
+          <w:b w:val="false"/>
+          <w:i w:val="false"/>
+          <w:caps w:val="false"/>
+          <w:smallCaps w:val="false"/>
+          <w:color w:val="000000"/>
+          <w:spacing w:val="0"/>
+        </w:rPr>
+        <w:tab/>
+        <w:tab/>
+        <w:tab/>
+        <w:tab/>
+        <w:t>BINGO!!!!!!</w:t>
+      </w:r>
+      <w:r>
+        <w:rPr>
+          <w:b w:val="false"/>
+          <w:i w:val="false"/>
+          <w:caps w:val="false"/>
+          <w:smallCaps w:val="false"/>
+          <w:color w:val="000000"/>
+          <w:spacing w:val="0"/>
+        </w:rPr>
         <w:br/>
         <w:t>87 X 53 51 57</w:t>
         <w:br/>
-        <w:t>X 11 44 X 89</w:t>
+        <w:t>X X X X X</w:t>
         <w:br/>
         <w:br/>
         <w:t>25 56  5 53  3</w:t>
         <w:br/>
         <w:t>58  1 91  2 47</w:t>
         <w:br/>
-        <w:t>72 X 44 96 70</w:t>
+        <w:t>72 X X 96 70</w:t>
         <w:br/>
         <w:t>X 63 10 93 74</w:t>
         <w:br/>
-        <w:t>67 55 82 32 61</w:t>
+        <w:t>67 55 82 X 61</w:t>
         <w:br/>
         <w:br/>
         <w:t>31 97 28 14 48</w:t>
@@ -817,9 +842,9 @@
         <w:br/>
         <w:t xml:space="preserve"> 2 25 12 10 33</w:t>
         <w:br/>
-        <w:t>18 27 78 73 60</w:t>
-        <w:br/>
-        <w:t>11 92 52 X 93</w:t>
+        <w:t>18 27 X 73 60</w:t>
+        <w:br/>
+        <w:t>X 92 52 X 93</w:t>
         <w:br/>
         <w:t>X X 35 17 61</w:t>
         <w:br/>
@@ -830,9 +855,9 @@
         <w:br/>
         <w:t>25 76 63 28 64</w:t>
         <w:br/>
-        <w:t>52  7 77 58 39</w:t>
-        <w:br/>
-        <w:t>87 89 88 38  4</w:t>
+        <w:t>52  7 77 58 X</w:t>
+        <w:br/>
+        <w:t>87 X 88 38  4</w:t>
         <w:br/>
         <w:br/>
         <w:t>40 57 53 48 X</w:t>
@@ -846,7 +871,7 @@
         <w:t>76 49 33 51 26</w:t>
         <w:br/>
         <w:br/>
-        <w:t>65 76 78 90 X</w:t>
+        <w:t>65 76 X 90 X</w:t>
         <w:br/>
         <w:t>25 X  4 X  3</w:t>
         <w:br/>
@@ -857,9 +882,9 @@
         <w:t>68 50 74 96 48</w:t>
         <w:br/>
         <w:br/>
-        <w:t>39 51 92  7 X</w:t>
-        <w:br/>
-        <w:t>11 47 44 26 55</w:t>
+        <w:t>X 51 92  7 X</w:t>
+        <w:br/>
+        <w:t>X 47 X 26 55</w:t>
         <w:br/>
         <w:t>73 52 38 45 59</w:t>
         <w:br/>
@@ -879,7 +904,7 @@
         <w:t>36 16 50 70 97</w:t>
         <w:br/>
         <w:br/>
-        <w:t xml:space="preserve"> 1 60 44 32 47</w:t>
+        <w:t xml:space="preserve"> 1 60 X X 47</w:t>
         <w:br/>
         <w:t>71 76 X 27 54</w:t>
         <w:br/>
@@ -887,7 +912,7 @@
         <w:br/>
         <w:t>17 90 53 X 95</w:t>
         <w:br/>
-        <w:t>41 65 62 11 63</w:t>
+        <w:t>41 65 62 X 63</w:t>
         <w:br/>
         <w:br/>
         <w:t>76 64 33  3 81</w:t>
@@ -907,25 +932,25 @@
         <w:br/>
         <w:t>97 28 50 63 53</w:t>
         <w:br/>
-        <w:t>43 89 35 X X</w:t>
-        <w:br/>
-        <w:t>79 65 58 78 86</w:t>
+        <w:t>43 X 35 X X</w:t>
+        <w:br/>
+        <w:t>79 65 58 X 86</w:t>
         <w:br/>
         <w:br/>
         <w:t>21 52 43 71 X</w:t>
         <w:br/>
         <w:t>26 47 81 91 20</w:t>
         <w:br/>
-        <w:t>70 90  6 49 78</w:t>
-        <w:br/>
-        <w:t>11 72 82 X  2</w:t>
+        <w:t>70 90  6 49 X</w:t>
+        <w:br/>
+        <w:t>X 72 82 X  2</w:t>
         <w:br/>
         <w:t>62 64 66 93 48</w:t>
         <w:br/>
         <w:br/>
-        <w:t>47 78 38 10 82</w:t>
-        <w:br/>
-        <w:t>12 32 71 41 X</w:t>
+        <w:t>47 X 38 10 82</w:t>
+        <w:br/>
+        <w:t>12 X 71 41 X</w:t>
         <w:br/>
         <w:t>18 13 74 63 90</w:t>
         <w:br/>
@@ -938,14 +963,14 @@
         <w:br/>
         <w:t>42 99 92 52 26</w:t>
         <w:br/>
-        <w:t>48 80 65  9 89</w:t>
-        <w:br/>
-        <w:t>87 68 47 24 78</w:t>
+        <w:t>48 80 65  9 X</w:t>
+        <w:br/>
+        <w:t>87 68 47 24 X</w:t>
         <w:br/>
         <w:t>74  2 85 43 56</w:t>
         <w:br/>
         <w:br/>
-        <w:t>21  7 44 36  3</w:t>
+        <w:t>21  7 X 36  3</w:t>
         <w:br/>
         <w:t xml:space="preserve"> 0 72 66 28 74</w:t>
         <w:br/>
@@ -956,13 +981,13 @@
         <w:t>15 20 31 41 42</w:t>
         <w:br/>
         <w:br/>
-        <w:t>87 78 21  6 62</w:t>
+        <w:t>87 X 21  6 62</w:t>
         <w:br/>
         <w:t>68 95 X  5 20</w:t>
         <w:br/>
         <w:t>81 54 42 50 70</w:t>
         <w:br/>
-        <w:t>18 39 93 35 72</w:t>
+        <w:t>18 X 93 35 72</w:t>
         <w:br/>
         <w:t>X 97 73 74 X</w:t>
         <w:br/>
@@ -971,11 +996,11 @@
         <w:br/>
         <w:t>85 31 88 40 76</w:t>
         <w:br/>
-        <w:t>48 44 15  3  4</w:t>
+        <w:t>48 X 15  3  4</w:t>
         <w:br/>
         <w:t>61 47 56 72  9</w:t>
         <w:br/>
-        <w:t>11 49 50 78 39</w:t>
+        <w:t>X 49 50 X X</w:t>
         <w:br/>
         <w:br/>
         <w:t>54 X 52 70 16</w:t>
@@ -989,7 +1014,7 @@
         <w:t>45  9 84 17 35</w:t>
         <w:br/>
         <w:br/>
-        <w:t>68 41 32 X 24</w:t>
+        <w:t>68 41 X X 24</w:t>
         <w:br/>
         <w:t>95 62 87 97  5</w:t>
         <w:br/>
@@ -997,18 +1022,18 @@
         <w:br/>
         <w:t>59  9 35 96 X</w:t>
         <w:br/>
-        <w:t>50 70 44 89 31</w:t>
+        <w:t>50 70 X X 31</w:t>
         <w:br/>
         <w:br/>
         <w:t>21 35 47 36  2</w:t>
         <w:br/>
-        <w:t>33 49 77 39 60</w:t>
+        <w:t>33 49 77 X 60</w:t>
         <w:br/>
         <w:t>70 91 97 18 66</w:t>
         <w:br/>
         <w:t>25 95 X 87 20</w:t>
         <w:br/>
-        <w:t>X 27 76 52 11</w:t>
+        <w:t>X 27 76 52 X</w:t>
         <w:br/>
         <w:br/>
         <w:t>42 40 26 61 98</w:t>
@@ -1046,11 +1071,11 @@
         <w:br/>
         <w:t>73 62 93 77 17</w:t>
         <w:br/>
-        <w:t xml:space="preserve"> 4 89 82 85 18</w:t>
+        <w:t xml:space="preserve"> 4 X 82 85 18</w:t>
         <w:br/>
         <w:t>33 57 58 55 49</w:t>
         <w:br/>
-        <w:t>48 11 94 14 72</w:t>
+        <w:t>48 X 94 14 72</w:t>
         <w:br/>
         <w:t xml:space="preserve"> 7 53 X X 21</w:t>
         <w:br/>
@@ -1088,7 +1113,7 @@
         <w:t>47 90 72  5  9</w:t>
         <w:br/>
         <w:br/>
-        <w:t xml:space="preserve"> 3 11 31 61 99</w:t>
+        <w:t xml:space="preserve"> 3 X 31 61 99</w:t>
         <w:br/>
         <w:t>42 62 15 64 40</w:t>
         <w:br/>
@@ -1096,12 +1121,12 @@
         <w:br/>
         <w:t>63 50 74 77 X</w:t>
         <w:br/>
-        <w:t>38 89 73  2 92</w:t>
-        <w:br/>
-        <w:br/>
-        <w:t>X 73 60 32 56</w:t>
-        <w:br/>
-        <w:t>49 35 44 79 X</w:t>
+        <w:t>38 X 73  2 92</w:t>
+        <w:br/>
+        <w:br/>
+        <w:t>X 73 60 X 56</w:t>
+        <w:br/>
+        <w:t>49 35 X 79 X</w:t>
         <w:br/>
         <w:t>64 61 57  5 24</w:t>
         <w:br/>
@@ -1116,7 +1141,7 @@
         <w:br/>
         <w:t>28 73  6 82 90</w:t>
         <w:br/>
-        <w:t>80 45 92 55 78</w:t>
+        <w:t>80 45 92 55 X</w:t>
         <w:br/>
         <w:t xml:space="preserve"> 3 42 65 X 29</w:t>
         <w:br/>
@@ -1129,7 +1154,7 @@
         <w:br/>
         <w:t>X 36 47 80 14</w:t>
         <w:br/>
-        <w:t xml:space="preserve"> 7 89 62  9 49</w:t>
+        <w:t xml:space="preserve"> 7 X 62  9 49</w:t>
         <w:br/>
       </w:r>
     </w:p>

</xml_diff>

<commit_message>
Started manual day2 solution
Drawn several numbers and removed some bingo boards
</commit_message>
<xml_diff>
--- a/day4/AoC_day4_problem1_manual.docx
+++ b/day4/AoC_day4_problem1_manual.docx
@@ -785,6 +785,11 @@
         <w:t>65 17 X 95 96</w:t>
         <w:br/>
         <w:t>68 63 47 16 18</w:t>
+        <w:tab/>
+        <w:tab/>
+        <w:tab/>
+        <w:tab/>
+        <w:t>BINGO!!!!!!</w:t>
       </w:r>
       <w:r>
         <w:rPr>
@@ -795,11 +800,7 @@
           <w:color w:val="000000"/>
           <w:spacing w:val="0"/>
         </w:rPr>
-        <w:tab/>
-        <w:tab/>
-        <w:tab/>
-        <w:tab/>
-        <w:t>BINGO!!!!!!</w:t>
+        <w:t xml:space="preserve"> (last called number: 44)</w:t>
       </w:r>
       <w:r>
         <w:rPr>

</xml_diff>